<commit_message>
Clean up repository structure and organize assets
</commit_message>
<xml_diff>
--- a/AiOPs/Meet_Shah_AiOps_Engineer.docx
+++ b/AiOPs/Meet_Shah_AiOps_Engineer.docx
@@ -302,8 +302,9 @@
         <w:ind w:left="0" w:firstLine="0"/>
         <w:jc w:val="right"/>
         <w:rPr>
-          <w:sz w:val="20"/>
-          <w:szCs w:val="21"/>
+          <w:rFonts w:asciiTheme="minorHAnsi" w:eastAsia="Times New Roman" w:hAnsiTheme="minorHAnsi" w:cstheme="minorHAnsi"/>
+          <w:sz w:val="24"/>
+          <w:lang w:val="en-US"/>
         </w:rPr>
       </w:pPr>
       <w:r>
@@ -350,6 +351,42 @@
         </w:rPr>
         <w:tab/>
       </w:r>
+    </w:p>
+    <w:p>
+      <w:pPr>
+        <w:spacing w:after="0" w:line="259" w:lineRule="auto"/>
+        <w:ind w:left="0" w:firstLine="0"/>
+        <w:jc w:val="right"/>
+        <w:rPr>
+          <w:sz w:val="20"/>
+          <w:szCs w:val="21"/>
+        </w:rPr>
+      </w:pPr>
+      <w:r>
+        <w:rPr>
+          <w:b/>
+          <w:bCs/>
+          <w:sz w:val="20"/>
+          <w:szCs w:val="21"/>
+        </w:rPr>
+        <w:t>Website:</w:t>
+      </w:r>
+      <w:r>
+        <w:rPr>
+          <w:rStyle w:val="Hyperlink"/>
+          <w:sz w:val="15"/>
+          <w:szCs w:val="15"/>
+        </w:rPr>
+        <w:t xml:space="preserve"> </w:t>
+      </w:r>
+      <w:r>
+        <w:rPr>
+          <w:rStyle w:val="Hyperlink"/>
+          <w:sz w:val="15"/>
+          <w:szCs w:val="15"/>
+        </w:rPr>
+        <w:t>https://shahmeetk.github.io/Resume/</w:t>
+      </w:r>
       <w:r>
         <w:rPr>
           <w:rFonts w:asciiTheme="minorHAnsi" w:eastAsia="Times New Roman" w:hAnsiTheme="minorHAnsi" w:cstheme="minorHAnsi"/>
@@ -1133,14 +1170,7 @@
           <w:rFonts w:asciiTheme="minorHAnsi" w:hAnsiTheme="minorHAnsi" w:cstheme="minorHAnsi"/>
           <w:szCs w:val="22"/>
         </w:rPr>
-        <w:t xml:space="preserve">AI Building: </w:t>
-      </w:r>
-      <w:r>
-        <w:rPr>
-          <w:rFonts w:asciiTheme="minorHAnsi" w:hAnsiTheme="minorHAnsi" w:cstheme="minorHAnsi"/>
-          <w:szCs w:val="22"/>
-        </w:rPr>
-        <w:t>Ai Flow Builder, AI Agent Creation, MCP connector creation</w:t>
+        <w:t>AI Building: Ai Flow Builder, AI Agent Creation, MCP connector creation</w:t>
       </w:r>
     </w:p>
     <w:p>
@@ -9913,6 +9943,7 @@
   <w:style w:type="character" w:default="1" w:styleId="DefaultParagraphFont">
     <w:name w:val="Default Paragraph Font"/>
     <w:uiPriority w:val="1"/>
+    <w:semiHidden/>
     <w:unhideWhenUsed/>
   </w:style>
   <w:style w:type="table" w:default="1" w:styleId="TableNormal">

</xml_diff>